<commit_message>
update notes and unstandardizing coefficients
</commit_message>
<xml_diff>
--- a/Report_notes_duci.docx
+++ b/Report_notes_duci.docx
@@ -159,6 +159,12 @@
         </w:rPr>
         <w:t>Explain why</w:t>
       </w:r>
+      <w:r>
+        <w:rPr>
+          <w:lang w:val="en-US"/>
+        </w:rPr>
+        <w:t>, aggregates disaggregates, log transform x for homoskedasticity, log outcome due to skewness</w:t>
+      </w:r>
     </w:p>
     <w:p>
       <w:pPr>
@@ -295,13 +301,7 @@
         <w:rPr>
           <w:lang w:val="en-US"/>
         </w:rPr>
-        <w:t xml:space="preserve">Assess stability and robustness of </w:t>
-      </w:r>
-      <w:r>
-        <w:rPr>
-          <w:lang w:val="en-US"/>
-        </w:rPr>
-        <w:t>feature selection</w:t>
+        <w:t>Assess stability and robustness of feature selection</w:t>
       </w:r>
     </w:p>
     <w:p>
@@ -343,25 +343,7 @@
         <w:rPr>
           <w:lang w:val="en-US"/>
         </w:rPr>
-        <w:t xml:space="preserve">Rerun best performing models on their respective dataset with robust features, </w:t>
-      </w:r>
-      <w:r>
-        <w:rPr>
-          <w:lang w:val="en-US"/>
-        </w:rPr>
-        <w:t xml:space="preserve">set a </w:t>
-      </w:r>
-      <w:r>
-        <w:rPr>
-          <w:lang w:val="en-US"/>
-        </w:rPr>
-        <w:t xml:space="preserve">minimum threshold for a feature to be chosen as robust feature </w:t>
-      </w:r>
-      <w:r>
-        <w:rPr>
-          <w:lang w:val="en-US"/>
-        </w:rPr>
-        <w:t>while observing how many features are excluded to prevent oversimplification of the model</w:t>
+        <w:t>Rerun best performing models on their respective dataset with robust features, set a minimum threshold for a feature to be chosen as robust feature while observing how many features are excluded to prevent oversimplification of the model</w:t>
       </w:r>
     </w:p>
     <w:p>
@@ -695,6 +677,7 @@
         <w:rPr>
           <w:lang w:val="en-US"/>
         </w:rPr>
+        <w:lastRenderedPageBreak/>
         <w:t>First use density based spatial clustering of applications with noises (</w:t>
       </w:r>
       <w:proofErr w:type="spellStart"/>
@@ -727,7 +710,6 @@
         <w:rPr>
           <w:lang w:val="en-US"/>
         </w:rPr>
-        <w:lastRenderedPageBreak/>
         <w:t>We cluster them based on all of the variables that were assessed by expert engineers with their domain knowledge as potential cost factors (technical blocks variables)</w:t>
       </w:r>
     </w:p>
@@ -867,6 +849,46 @@
       <w:pPr>
         <w:pStyle w:val="Listenabsatz"/>
         <w:numPr>
+          <w:ilvl w:val="4"/>
+          <w:numId w:val="1"/>
+        </w:numPr>
+        <w:rPr>
+          <w:lang w:val="en-US"/>
+        </w:rPr>
+      </w:pPr>
+      <w:r>
+        <w:rPr>
+          <w:lang w:val="en-US"/>
+        </w:rPr>
+        <w:t xml:space="preserve">To </w:t>
+      </w:r>
+      <w:proofErr w:type="spellStart"/>
+      <w:r>
+        <w:rPr>
+          <w:lang w:val="en-US"/>
+        </w:rPr>
+        <w:t>interprete</w:t>
+      </w:r>
+      <w:proofErr w:type="spellEnd"/>
+      <w:r>
+        <w:rPr>
+          <w:lang w:val="en-US"/>
+        </w:rPr>
+        <w:t xml:space="preserve"> coefficients </w:t>
+      </w:r>
+      <w:proofErr w:type="spellStart"/>
+      <w:r>
+        <w:rPr>
+          <w:lang w:val="en-US"/>
+        </w:rPr>
+        <w:t>unstandardize</w:t>
+      </w:r>
+      <w:proofErr w:type="spellEnd"/>
+    </w:p>
+    <w:p>
+      <w:pPr>
+        <w:pStyle w:val="Listenabsatz"/>
+        <w:numPr>
           <w:ilvl w:val="2"/>
           <w:numId w:val="1"/>
         </w:numPr>
@@ -921,40 +943,82 @@
       <w:pPr>
         <w:pStyle w:val="Listenabsatz"/>
         <w:numPr>
+          <w:ilvl w:val="4"/>
+          <w:numId w:val="1"/>
+        </w:numPr>
+        <w:rPr>
+          <w:lang w:val="en-US"/>
+        </w:rPr>
+      </w:pPr>
+      <w:r>
+        <w:rPr>
+          <w:lang w:val="en-US"/>
+        </w:rPr>
+        <w:t xml:space="preserve">To </w:t>
+      </w:r>
+      <w:proofErr w:type="spellStart"/>
+      <w:r>
+        <w:rPr>
+          <w:lang w:val="en-US"/>
+        </w:rPr>
+        <w:t>inter</w:t>
+      </w:r>
+      <w:r>
+        <w:rPr>
+          <w:lang w:val="en-US"/>
+        </w:rPr>
+        <w:t>prete</w:t>
+      </w:r>
+      <w:proofErr w:type="spellEnd"/>
+      <w:r>
+        <w:rPr>
+          <w:lang w:val="en-US"/>
+        </w:rPr>
+        <w:t xml:space="preserve"> coefficients </w:t>
+      </w:r>
+      <w:proofErr w:type="spellStart"/>
+      <w:r>
+        <w:rPr>
+          <w:lang w:val="en-US"/>
+        </w:rPr>
+        <w:t>unstandardize</w:t>
+      </w:r>
+      <w:proofErr w:type="spellEnd"/>
+    </w:p>
+    <w:p>
+      <w:pPr>
+        <w:pStyle w:val="Listenabsatz"/>
+        <w:numPr>
+          <w:ilvl w:val="2"/>
+          <w:numId w:val="1"/>
+        </w:numPr>
+        <w:rPr>
+          <w:lang w:val="en-US"/>
+        </w:rPr>
+      </w:pPr>
+      <w:r>
+        <w:rPr>
+          <w:lang w:val="en-US"/>
+        </w:rPr>
+        <w:t>Rf</w:t>
+      </w:r>
+    </w:p>
+    <w:p>
+      <w:pPr>
+        <w:pStyle w:val="Listenabsatz"/>
+        <w:numPr>
           <w:ilvl w:val="3"/>
           <w:numId w:val="1"/>
         </w:numPr>
         <w:rPr>
-          <w:highlight w:val="yellow"/>
-          <w:lang w:val="en-US"/>
-        </w:rPr>
-      </w:pPr>
-      <w:r>
-        <w:rPr>
-          <w:highlight w:val="yellow"/>
-          <w:lang w:val="en-US"/>
-        </w:rPr>
-        <w:t>Monotonicity constraints?</w:t>
-      </w:r>
-    </w:p>
-    <w:p>
-      <w:pPr>
-        <w:pStyle w:val="Listenabsatz"/>
-        <w:numPr>
-          <w:ilvl w:val="4"/>
-          <w:numId w:val="1"/>
-        </w:numPr>
-        <w:rPr>
-          <w:highlight w:val="yellow"/>
-          <w:lang w:val="en-US"/>
-        </w:rPr>
-      </w:pPr>
-      <w:r>
-        <w:rPr>
-          <w:highlight w:val="yellow"/>
-          <w:lang w:val="en-US"/>
-        </w:rPr>
-        <w:t>Unstandardized to interpret coefficients?</w:t>
+          <w:lang w:val="en-US"/>
+        </w:rPr>
+      </w:pPr>
+      <w:r>
+        <w:rPr>
+          <w:lang w:val="en-US"/>
+        </w:rPr>
+        <w:t>Using VIP for feature selection</w:t>
       </w:r>
     </w:p>
     <w:p>
@@ -972,7 +1036,13 @@
         <w:rPr>
           <w:lang w:val="en-US"/>
         </w:rPr>
-        <w:t>Rf</w:t>
+        <w:t>D</w:t>
+      </w:r>
+      <w:r>
+        <w:rPr>
+          <w:lang w:val="en-US"/>
+        </w:rPr>
+        <w:t>t</w:t>
       </w:r>
     </w:p>
     <w:p>
@@ -1008,13 +1078,7 @@
         <w:rPr>
           <w:lang w:val="en-US"/>
         </w:rPr>
-        <w:t>D</w:t>
-      </w:r>
-      <w:r>
-        <w:rPr>
-          <w:lang w:val="en-US"/>
-        </w:rPr>
-        <w:t>t</w:t>
+        <w:t>XGB?</w:t>
       </w:r>
     </w:p>
     <w:p>
@@ -1032,42 +1096,6 @@
         <w:rPr>
           <w:lang w:val="en-US"/>
         </w:rPr>
-        <w:t>Using VIP for feature selection</w:t>
-      </w:r>
-    </w:p>
-    <w:p>
-      <w:pPr>
-        <w:pStyle w:val="Listenabsatz"/>
-        <w:numPr>
-          <w:ilvl w:val="2"/>
-          <w:numId w:val="1"/>
-        </w:numPr>
-        <w:rPr>
-          <w:lang w:val="en-US"/>
-        </w:rPr>
-      </w:pPr>
-      <w:r>
-        <w:rPr>
-          <w:lang w:val="en-US"/>
-        </w:rPr>
-        <w:t>XGB?</w:t>
-      </w:r>
-    </w:p>
-    <w:p>
-      <w:pPr>
-        <w:pStyle w:val="Listenabsatz"/>
-        <w:numPr>
-          <w:ilvl w:val="3"/>
-          <w:numId w:val="1"/>
-        </w:numPr>
-        <w:rPr>
-          <w:lang w:val="en-US"/>
-        </w:rPr>
-      </w:pPr>
-      <w:r>
-        <w:rPr>
-          <w:lang w:val="en-US"/>
-        </w:rPr>
         <w:t>With monotonicity constraints</w:t>
       </w:r>
     </w:p>
@@ -1102,6 +1130,7 @@
       </w:pPr>
       <w:r>
         <w:rPr>
+          <w:noProof/>
           <w:lang w:val="en-US"/>
         </w:rPr>
         <w:drawing>
@@ -1240,6 +1269,7 @@
       </w:pPr>
       <w:r>
         <w:rPr>
+          <w:noProof/>
           <w:lang w:val="en-US"/>
         </w:rPr>
         <w:lastRenderedPageBreak/>
@@ -1369,6 +1399,7 @@
       </w:pPr>
       <w:r>
         <w:rPr>
+          <w:noProof/>
           <w:lang w:val="en-US"/>
         </w:rPr>
         <w:drawing>
@@ -1490,21 +1521,7 @@
         <w:rPr>
           <w:lang w:val="en-US"/>
         </w:rPr>
-        <w:t xml:space="preserve">Decision tree modeling leads to tendencies </w:t>
-      </w:r>
-      <w:proofErr w:type="spellStart"/>
-      <w:r>
-        <w:rPr>
-          <w:lang w:val="en-US"/>
-        </w:rPr>
-        <w:t>to</w:t>
-      </w:r>
-      <w:proofErr w:type="spellEnd"/>
-      <w:r>
-        <w:rPr>
-          <w:lang w:val="en-US"/>
-        </w:rPr>
-        <w:t xml:space="preserve"> overfit and does not work well here</w:t>
+        <w:t>Decision tree modeling leads to tendencies to overfit and does not work well here</w:t>
       </w:r>
     </w:p>
     <w:p>
@@ -1541,13 +1558,7 @@
         <w:rPr>
           <w:lang w:val="en-US"/>
         </w:rPr>
-        <w:t>if we look at regulatory org that wants to have interpretable and monotonous effects with certain cost factors</w:t>
-      </w:r>
-      <w:r>
-        <w:rPr>
-          <w:lang w:val="en-US"/>
-        </w:rPr>
-        <w:t xml:space="preserve"> such ensemble models are not suitable in their </w:t>
+        <w:t xml:space="preserve">if we look at regulatory org that wants to have interpretable and monotonous effects with certain cost factors such ensemble models are not suitable in their </w:t>
       </w:r>
       <w:r>
         <w:rPr>
@@ -1683,7 +1694,31 @@
         <w:rPr>
           <w:lang w:val="en-US"/>
         </w:rPr>
-        <w:t>Coefficients to be interpreted as log y log x so like 1% increase in factor is 1% or something</w:t>
+        <w:t xml:space="preserve">Coefficients to be interpreted as log y log x so like 1% increase in factor is </w:t>
+      </w:r>
+      <w:r>
+        <w:rPr>
+          <w:lang w:val="en-US"/>
+        </w:rPr>
+        <w:t>coefficient</w:t>
+      </w:r>
+      <w:r>
+        <w:rPr>
+          <w:lang w:val="en-US"/>
+        </w:rPr>
+        <w:t xml:space="preserve">% </w:t>
+      </w:r>
+      <w:r>
+        <w:rPr>
+          <w:lang w:val="en-US"/>
+        </w:rPr>
+        <w:t xml:space="preserve">increase in y, so e.g. coefficient 0.1 that means 1% increase in x means 0.1% increase in y </w:t>
+      </w:r>
+      <w:r>
+        <w:rPr>
+          <w:lang w:val="en-US"/>
+        </w:rPr>
+        <w:t>or something</w:t>
       </w:r>
     </w:p>
     <w:p>
@@ -1821,7 +1856,13 @@
         <w:rPr>
           <w:lang w:val="en-US"/>
         </w:rPr>
-        <w:t>Setting negative coefficients to 0 is problematic</w:t>
+        <w:t xml:space="preserve">We </w:t>
+      </w:r>
+      <w:r>
+        <w:rPr>
+          <w:lang w:val="en-US"/>
+        </w:rPr>
+        <w:t>are aware of data leakage in the form of feature selection on the same dataset and then hyperparameter tuning but due to computational power we don’t pursue nested cv, the bias seems to be very small from initial exploration</w:t>
       </w:r>
     </w:p>
     <w:p>
@@ -1839,13 +1880,7 @@
         <w:rPr>
           <w:lang w:val="en-US"/>
         </w:rPr>
-        <w:t xml:space="preserve">We </w:t>
-      </w:r>
-      <w:r>
-        <w:rPr>
-          <w:lang w:val="en-US"/>
-        </w:rPr>
-        <w:t>are aware of data leakage in the form of feature selection on the same dataset and then hyperparameter tuning but due to computational power we don’t pursue nested cv, the bias seems to be very small from initial exploration</w:t>
+        <w:t>Hybrid cluster modeling would not be fair due to inequitable treatment based on assignment of cluster possibly, approach was tried purely for predictive value</w:t>
       </w:r>
     </w:p>
     <w:p>
@@ -1863,25 +1898,95 @@
         <w:rPr>
           <w:lang w:val="en-US"/>
         </w:rPr>
-        <w:t xml:space="preserve">Hybrid cluster modeling </w:t>
-      </w:r>
-      <w:r>
-        <w:rPr>
-          <w:lang w:val="en-US"/>
-        </w:rPr>
-        <w:t>would not be</w:t>
-      </w:r>
-      <w:r>
-        <w:rPr>
-          <w:lang w:val="en-US"/>
-        </w:rPr>
-        <w:t xml:space="preserve"> fair due to inequitable treatment based on assignment of cluster possibly, </w:t>
-      </w:r>
-      <w:r>
-        <w:rPr>
-          <w:lang w:val="en-US"/>
-        </w:rPr>
-        <w:t>approach was tried purely for predictive value</w:t>
+        <w:t xml:space="preserve">FEATURE ENGINEER GEOGRAPHICS? </w:t>
+      </w:r>
+      <w:r>
+        <w:rPr>
+          <w:lang w:val="en-US"/>
+        </w:rPr>
+        <w:t xml:space="preserve"> We were thinking about it but left it out</w:t>
+      </w:r>
+    </w:p>
+    <w:p>
+      <w:pPr>
+        <w:pStyle w:val="Listenabsatz"/>
+        <w:rPr>
+          <w:lang w:val="en-US"/>
+        </w:rPr>
+      </w:pPr>
+      <w:r>
+        <w:rPr>
+          <w:lang w:val="en-US"/>
+        </w:rPr>
+        <w:t xml:space="preserve">We guarantee monotonicity constraints in Lasso by only taking features </w:t>
+      </w:r>
+      <w:proofErr w:type="spellStart"/>
+      <w:r>
+        <w:rPr>
+          <w:lang w:val="en-US"/>
+        </w:rPr>
+        <w:t>subselected</w:t>
+      </w:r>
+      <w:proofErr w:type="spellEnd"/>
+      <w:r>
+        <w:rPr>
+          <w:lang w:val="en-US"/>
+        </w:rPr>
+        <w:t xml:space="preserve"> by lasso with a coefficient &gt; 0</w:t>
+      </w:r>
+    </w:p>
+    <w:p>
+      <w:pPr>
+        <w:pStyle w:val="Listenabsatz"/>
+        <w:numPr>
+          <w:ilvl w:val="1"/>
+          <w:numId w:val="1"/>
+        </w:numPr>
+        <w:rPr>
+          <w:lang w:val="en-US"/>
+        </w:rPr>
+      </w:pPr>
+      <w:r>
+        <w:rPr>
+          <w:lang w:val="en-US"/>
+        </w:rPr>
+        <w:t>but we set everything &lt;0 to 0 and don’t refit since this can lead to again negative coefficients</w:t>
+      </w:r>
+    </w:p>
+    <w:p>
+      <w:pPr>
+        <w:pStyle w:val="Listenabsatz"/>
+        <w:numPr>
+          <w:ilvl w:val="1"/>
+          <w:numId w:val="1"/>
+        </w:numPr>
+        <w:rPr>
+          <w:lang w:val="en-US"/>
+        </w:rPr>
+      </w:pPr>
+      <w:r>
+        <w:rPr>
+          <w:lang w:val="en-US"/>
+        </w:rPr>
+        <w:t>In such cases, it's important to acknowledge that you're applying a post-hoc adjustment based on external knowledge rather than purely on data-driven optimization.</w:t>
+      </w:r>
+    </w:p>
+    <w:p>
+      <w:pPr>
+        <w:pStyle w:val="Listenabsatz"/>
+        <w:numPr>
+          <w:ilvl w:val="1"/>
+          <w:numId w:val="1"/>
+        </w:numPr>
+        <w:rPr>
+          <w:lang w:val="en-US"/>
+        </w:rPr>
+      </w:pPr>
+      <w:r>
+        <w:rPr>
+          <w:lang w:val="en-US"/>
+        </w:rPr>
+        <w:t>In this case it worked very well and is still the best model</w:t>
       </w:r>
     </w:p>
     <w:p>
@@ -1899,95 +2004,198 @@
         <w:rPr>
           <w:lang w:val="en-US"/>
         </w:rPr>
-        <w:t xml:space="preserve">FEATURE ENGINEER GEOGRAPHICS? </w:t>
-      </w:r>
-      <w:r>
-        <w:rPr>
-          <w:lang w:val="en-US"/>
-        </w:rPr>
-        <w:t xml:space="preserve"> We were thinking about it but left it out</w:t>
-      </w:r>
-    </w:p>
-    <w:p>
-      <w:pPr>
-        <w:pStyle w:val="Listenabsatz"/>
-        <w:rPr>
-          <w:lang w:val="en-US"/>
-        </w:rPr>
-      </w:pPr>
-      <w:r>
-        <w:rPr>
-          <w:lang w:val="en-US"/>
-        </w:rPr>
-        <w:t xml:space="preserve">We guarantee monotonicity constraints in Lasso by only taking features </w:t>
+        <w:t xml:space="preserve">Use more domain knowledge to refine the variable selection </w:t>
+      </w:r>
+      <w:r>
+        <w:rPr>
+          <w:lang w:val="en-US"/>
+        </w:rPr>
+        <w:t>(is outlook at the same time)</w:t>
+      </w:r>
+    </w:p>
+    <w:p>
+      <w:pPr>
+        <w:rPr>
+          <w:lang w:val="en-US"/>
+        </w:rPr>
+      </w:pPr>
+    </w:p>
+    <w:p>
+      <w:pPr>
+        <w:rPr>
+          <w:lang w:val="en-US"/>
+        </w:rPr>
+      </w:pPr>
+      <w:r>
+        <w:rPr>
+          <w:lang w:val="en-US"/>
+        </w:rPr>
+        <w:t>Outlook</w:t>
+      </w:r>
+    </w:p>
+    <w:p>
+      <w:pPr>
+        <w:pStyle w:val="Listenabsatz"/>
+        <w:numPr>
+          <w:ilvl w:val="0"/>
+          <w:numId w:val="1"/>
+        </w:numPr>
+        <w:rPr>
+          <w:lang w:val="en-US"/>
+        </w:rPr>
+      </w:pPr>
+      <w:r>
+        <w:rPr>
+          <w:lang w:val="en-US"/>
+        </w:rPr>
+        <w:t>Outlook use RFE/forward feature selection with more computation power</w:t>
+      </w:r>
+    </w:p>
+    <w:p>
+      <w:pPr>
+        <w:pStyle w:val="Listenabsatz"/>
+        <w:numPr>
+          <w:ilvl w:val="0"/>
+          <w:numId w:val="1"/>
+        </w:numPr>
+        <w:rPr>
+          <w:lang w:val="en-US"/>
+        </w:rPr>
+      </w:pPr>
+      <w:r>
+        <w:rPr>
+          <w:lang w:val="en-US"/>
+        </w:rPr>
+        <w:t>Using nested cv to fully prevent data leakage</w:t>
+      </w:r>
+      <w:r>
+        <w:rPr>
+          <w:lang w:val="en-US"/>
+        </w:rPr>
+        <w:t xml:space="preserve"> when doing feature selection and hyperparameter tuning</w:t>
+      </w:r>
+    </w:p>
+    <w:p>
+      <w:pPr>
+        <w:pStyle w:val="Listenabsatz"/>
+        <w:numPr>
+          <w:ilvl w:val="0"/>
+          <w:numId w:val="1"/>
+        </w:numPr>
+        <w:rPr>
+          <w:lang w:val="en-US"/>
+        </w:rPr>
+      </w:pPr>
+      <w:r>
+        <w:rPr>
+          <w:lang w:val="en-US"/>
+        </w:rPr>
+        <w:t>Outlier strategy</w:t>
+      </w:r>
+    </w:p>
+    <w:p>
+      <w:pPr>
+        <w:pStyle w:val="Listenabsatz"/>
+        <w:numPr>
+          <w:ilvl w:val="1"/>
+          <w:numId w:val="1"/>
+        </w:numPr>
+        <w:rPr>
+          <w:lang w:val="en-US"/>
+        </w:rPr>
+      </w:pPr>
+      <w:r>
+        <w:rPr>
+          <w:lang w:val="en-US"/>
+        </w:rPr>
+        <w:t>Cluster based outlier detection</w:t>
+      </w:r>
+    </w:p>
+    <w:p>
+      <w:pPr>
+        <w:pStyle w:val="Listenabsatz"/>
+        <w:numPr>
+          <w:ilvl w:val="1"/>
+          <w:numId w:val="1"/>
+        </w:numPr>
+        <w:rPr>
+          <w:lang w:val="en-US"/>
+        </w:rPr>
+      </w:pPr>
+      <w:r>
+        <w:rPr>
+          <w:lang w:val="en-US"/>
+        </w:rPr>
+        <w:lastRenderedPageBreak/>
+        <w:t>Isolation forest</w:t>
+      </w:r>
+    </w:p>
+    <w:p>
+      <w:pPr>
+        <w:pStyle w:val="Listenabsatz"/>
+        <w:numPr>
+          <w:ilvl w:val="1"/>
+          <w:numId w:val="1"/>
+        </w:numPr>
+        <w:rPr>
+          <w:lang w:val="en-US"/>
+        </w:rPr>
+      </w:pPr>
+      <w:r>
+        <w:rPr>
+          <w:lang w:val="en-US"/>
+        </w:rPr>
+        <w:t>Dividing into different sets of DSO</w:t>
+      </w:r>
+    </w:p>
+    <w:p>
+      <w:pPr>
+        <w:pStyle w:val="Listenabsatz"/>
+        <w:numPr>
+          <w:ilvl w:val="1"/>
+          <w:numId w:val="1"/>
+        </w:numPr>
+        <w:rPr>
+          <w:lang w:val="en-US"/>
+        </w:rPr>
+      </w:pPr>
+      <w:r>
+        <w:rPr>
+          <w:lang w:val="en-US"/>
+        </w:rPr>
+        <w:t>Remove too efficient providers? We</w:t>
+      </w:r>
+      <w:r>
+        <w:rPr>
+          <w:lang w:val="en-US"/>
+        </w:rPr>
+        <w:t xml:space="preserve"> would</w:t>
+      </w:r>
+      <w:r>
+        <w:rPr>
+          <w:lang w:val="en-US"/>
+        </w:rPr>
+        <w:t xml:space="preserve"> want to have a positive bias, so costs are estimated higher for the same efficiency</w:t>
+      </w:r>
+      <w:r>
+        <w:rPr>
+          <w:lang w:val="en-US"/>
+        </w:rPr>
+        <w:t xml:space="preserve"> so this is reached by removing </w:t>
       </w:r>
       <w:proofErr w:type="spellStart"/>
       <w:r>
         <w:rPr>
           <w:lang w:val="en-US"/>
         </w:rPr>
-        <w:t>subselected</w:t>
+        <w:t>super efficient</w:t>
       </w:r>
       <w:proofErr w:type="spellEnd"/>
       <w:r>
         <w:rPr>
           <w:lang w:val="en-US"/>
         </w:rPr>
-        <w:t xml:space="preserve"> by lasso with a coefficient &gt; 0</w:t>
-      </w:r>
-    </w:p>
-    <w:p>
-      <w:pPr>
-        <w:pStyle w:val="Listenabsatz"/>
-        <w:numPr>
-          <w:ilvl w:val="1"/>
-          <w:numId w:val="1"/>
-        </w:numPr>
-        <w:rPr>
-          <w:lang w:val="en-US"/>
-        </w:rPr>
-      </w:pPr>
-      <w:r>
-        <w:rPr>
-          <w:lang w:val="en-US"/>
-        </w:rPr>
-        <w:t>but we set everything &lt;0 to 0 and don’t refit since this can lead to again negative coefficients</w:t>
-      </w:r>
-    </w:p>
-    <w:p>
-      <w:pPr>
-        <w:pStyle w:val="Listenabsatz"/>
-        <w:numPr>
-          <w:ilvl w:val="1"/>
-          <w:numId w:val="1"/>
-        </w:numPr>
-        <w:rPr>
-          <w:lang w:val="en-US"/>
-        </w:rPr>
-      </w:pPr>
-      <w:r>
-        <w:rPr>
-          <w:lang w:val="en-US"/>
-        </w:rPr>
-        <w:t>In such cases, it's important to acknowledge that you're applying a post-hoc adjustment based on external knowledge rather than purely on data-driven optimization.</w:t>
-      </w:r>
-    </w:p>
-    <w:p>
-      <w:pPr>
-        <w:pStyle w:val="Listenabsatz"/>
-        <w:numPr>
-          <w:ilvl w:val="1"/>
-          <w:numId w:val="1"/>
-        </w:numPr>
-        <w:rPr>
-          <w:lang w:val="en-US"/>
-        </w:rPr>
-      </w:pPr>
-      <w:r>
-        <w:rPr>
-          <w:lang w:val="en-US"/>
-        </w:rPr>
-        <w:t>In this case it worked very well and is still the best model</w:t>
+        <w:t xml:space="preserve"> providers </w:t>
       </w:r>
     </w:p>
     <w:p>
@@ -2001,25 +2209,31 @@
           <w:lang w:val="en-US"/>
         </w:rPr>
       </w:pPr>
-    </w:p>
-    <w:p>
-      <w:pPr>
-        <w:rPr>
-          <w:lang w:val="en-US"/>
-        </w:rPr>
-      </w:pPr>
-    </w:p>
-    <w:p>
-      <w:pPr>
-        <w:rPr>
-          <w:lang w:val="en-US"/>
-        </w:rPr>
-      </w:pPr>
-      <w:r>
-        <w:rPr>
-          <w:lang w:val="en-US"/>
-        </w:rPr>
-        <w:t>Outlook</w:t>
+      <w:r>
+        <w:rPr>
+          <w:lang w:val="en-US"/>
+        </w:rPr>
+        <w:t xml:space="preserve">NNLS for monotonicity constraint in linear regression, </w:t>
+      </w:r>
+      <w:proofErr w:type="spellStart"/>
+      <w:r>
+        <w:rPr>
+          <w:lang w:val="en-US"/>
+        </w:rPr>
+        <w:t>non negative</w:t>
+      </w:r>
+      <w:proofErr w:type="spellEnd"/>
+      <w:r>
+        <w:rPr>
+          <w:lang w:val="en-US"/>
+        </w:rPr>
+        <w:t xml:space="preserve"> least squares</w:t>
+      </w:r>
+      <w:r>
+        <w:rPr>
+          <w:lang w:val="en-US"/>
+        </w:rPr>
+        <w:t xml:space="preserve"> – this has the constraint in the algorithm, unlike post processing how we did it</w:t>
       </w:r>
     </w:p>
     <w:p>
@@ -2037,7 +2251,35 @@
         <w:rPr>
           <w:lang w:val="en-US"/>
         </w:rPr>
-        <w:t>Outlook use RFE/forward feature selection with more computation power</w:t>
+        <w:t>Use more domain knowledge e.g. combinations of different technical blocks and test out the models again, this requires a lot of computational power because trying all combinations results in 1.6k iterations</w:t>
+      </w:r>
+    </w:p>
+    <w:p>
+      <w:pPr>
+        <w:pStyle w:val="Listenabsatz"/>
+        <w:rPr>
+          <w:lang w:val="en-US"/>
+        </w:rPr>
+      </w:pPr>
+    </w:p>
+    <w:p>
+      <w:pPr>
+        <w:rPr>
+          <w:lang w:val="en-US"/>
+        </w:rPr>
+      </w:pPr>
+    </w:p>
+    <w:p>
+      <w:pPr>
+        <w:rPr>
+          <w:lang w:val="en-US"/>
+        </w:rPr>
+      </w:pPr>
+      <w:r>
+        <w:rPr>
+          <w:lang w:val="en-US"/>
+        </w:rPr>
+        <w:t>To-Do:</w:t>
       </w:r>
     </w:p>
     <w:p>
@@ -2055,13 +2297,7 @@
         <w:rPr>
           <w:lang w:val="en-US"/>
         </w:rPr>
-        <w:t>Using nested cv to fully prevent data leakage</w:t>
-      </w:r>
-      <w:r>
-        <w:rPr>
-          <w:lang w:val="en-US"/>
-        </w:rPr>
-        <w:t xml:space="preserve"> when doing feature selection and hyperparameter tuning</w:t>
+        <w:t>Read overleaf</w:t>
       </w:r>
     </w:p>
     <w:p>
@@ -2079,113 +2315,30 @@
         <w:rPr>
           <w:lang w:val="en-US"/>
         </w:rPr>
-        <w:t>Outlier strategy</w:t>
-      </w:r>
-    </w:p>
-    <w:p>
-      <w:pPr>
-        <w:pStyle w:val="Listenabsatz"/>
-        <w:numPr>
-          <w:ilvl w:val="1"/>
-          <w:numId w:val="1"/>
-        </w:numPr>
-        <w:rPr>
-          <w:lang w:val="en-US"/>
-        </w:rPr>
-      </w:pPr>
-      <w:r>
-        <w:rPr>
-          <w:lang w:val="en-US"/>
-        </w:rPr>
-        <w:t>Cluster based outlier detection</w:t>
-      </w:r>
-    </w:p>
-    <w:p>
-      <w:pPr>
-        <w:pStyle w:val="Listenabsatz"/>
-        <w:numPr>
-          <w:ilvl w:val="1"/>
-          <w:numId w:val="1"/>
-        </w:numPr>
-        <w:rPr>
-          <w:lang w:val="en-US"/>
-        </w:rPr>
-      </w:pPr>
-      <w:r>
-        <w:rPr>
-          <w:lang w:val="en-US"/>
-        </w:rPr>
-        <w:t>Isolation forest</w:t>
-      </w:r>
-    </w:p>
-    <w:p>
-      <w:pPr>
-        <w:pStyle w:val="Listenabsatz"/>
-        <w:numPr>
-          <w:ilvl w:val="1"/>
-          <w:numId w:val="1"/>
-        </w:numPr>
-        <w:rPr>
-          <w:lang w:val="en-US"/>
-        </w:rPr>
-      </w:pPr>
-      <w:r>
-        <w:rPr>
-          <w:lang w:val="en-US"/>
-        </w:rPr>
-        <w:lastRenderedPageBreak/>
-        <w:t>Dividing into different sets of DSO</w:t>
-      </w:r>
-    </w:p>
-    <w:p>
-      <w:pPr>
-        <w:pStyle w:val="Listenabsatz"/>
-        <w:numPr>
-          <w:ilvl w:val="1"/>
-          <w:numId w:val="1"/>
-        </w:numPr>
-        <w:rPr>
-          <w:lang w:val="en-US"/>
-        </w:rPr>
-      </w:pPr>
-      <w:r>
-        <w:rPr>
-          <w:lang w:val="en-US"/>
-        </w:rPr>
-        <w:t>Remove too efficient providers? We</w:t>
-      </w:r>
-      <w:r>
-        <w:rPr>
-          <w:lang w:val="en-US"/>
-        </w:rPr>
-        <w:t xml:space="preserve"> would</w:t>
-      </w:r>
-      <w:r>
-        <w:rPr>
-          <w:lang w:val="en-US"/>
-        </w:rPr>
-        <w:t xml:space="preserve"> want to have a positive bias, so costs are estimated higher for the same efficiency</w:t>
-      </w:r>
-      <w:r>
-        <w:rPr>
-          <w:lang w:val="en-US"/>
-        </w:rPr>
-        <w:t xml:space="preserve"> so this is reached by removing </w:t>
+        <w:t xml:space="preserve">Read </w:t>
       </w:r>
       <w:proofErr w:type="spellStart"/>
       <w:r>
         <w:rPr>
           <w:lang w:val="en-US"/>
         </w:rPr>
-        <w:t>super efficient</w:t>
+        <w:t>chloe</w:t>
       </w:r>
       <w:proofErr w:type="spellEnd"/>
       <w:r>
         <w:rPr>
           <w:lang w:val="en-US"/>
         </w:rPr>
-        <w:t xml:space="preserve"> providers </w:t>
-      </w:r>
+        <w:t xml:space="preserve"> EDA</w:t>
+      </w:r>
+    </w:p>
+    <w:p>
+      <w:pPr>
+        <w:pStyle w:val="Listenabsatz"/>
+        <w:rPr>
+          <w:lang w:val="en-US"/>
+        </w:rPr>
+      </w:pPr>
     </w:p>
     <w:p>
       <w:pPr>
@@ -2198,32 +2351,14 @@
           <w:lang w:val="en-US"/>
         </w:rPr>
       </w:pPr>
-      <w:r>
-        <w:rPr>
-          <w:lang w:val="en-US"/>
-        </w:rPr>
-        <w:t xml:space="preserve">NNLS for monotonicity constraint in linear regression, </w:t>
-      </w:r>
       <w:proofErr w:type="spellStart"/>
       <w:r>
         <w:rPr>
           <w:lang w:val="en-US"/>
         </w:rPr>
-        <w:t>non negative</w:t>
+        <w:t>Xgb</w:t>
       </w:r>
       <w:proofErr w:type="spellEnd"/>
-      <w:r>
-        <w:rPr>
-          <w:lang w:val="en-US"/>
-        </w:rPr>
-        <w:t xml:space="preserve"> least squares</w:t>
-      </w:r>
-      <w:r>
-        <w:rPr>
-          <w:lang w:val="en-US"/>
-        </w:rPr>
-        <w:t xml:space="preserve"> – this has the constraint in the algorithm, unlike post processing how we did it</w:t>
-      </w:r>
     </w:p>
     <w:p>
       <w:pPr>
@@ -2240,223 +2375,7 @@
         <w:rPr>
           <w:lang w:val="en-US"/>
         </w:rPr>
-        <w:t>Use more domain knowledge e.g. combinations of different technical blocks and test out the models again, this requires a lot of computational power because trying all combinations results in 1.6k iterations</w:t>
-      </w:r>
-    </w:p>
-    <w:p>
-      <w:pPr>
-        <w:pStyle w:val="Listenabsatz"/>
-        <w:rPr>
-          <w:lang w:val="en-US"/>
-        </w:rPr>
-      </w:pPr>
-    </w:p>
-    <w:p>
-      <w:pPr>
-        <w:rPr>
-          <w:lang w:val="en-US"/>
-        </w:rPr>
-      </w:pPr>
-    </w:p>
-    <w:p>
-      <w:pPr>
-        <w:rPr>
-          <w:lang w:val="en-US"/>
-        </w:rPr>
-      </w:pPr>
-      <w:r>
-        <w:rPr>
-          <w:lang w:val="en-US"/>
-        </w:rPr>
-        <w:t>To-Do:</w:t>
-      </w:r>
-    </w:p>
-    <w:p>
-      <w:pPr>
-        <w:pStyle w:val="Listenabsatz"/>
-        <w:numPr>
-          <w:ilvl w:val="0"/>
-          <w:numId w:val="1"/>
-        </w:numPr>
-        <w:rPr>
-          <w:lang w:val="en-US"/>
-        </w:rPr>
-      </w:pPr>
-      <w:r>
-        <w:rPr>
-          <w:lang w:val="en-US"/>
-        </w:rPr>
-        <w:t xml:space="preserve">Implement </w:t>
-      </w:r>
-      <w:proofErr w:type="spellStart"/>
-      <w:r>
-        <w:rPr>
-          <w:lang w:val="en-US"/>
-        </w:rPr>
-        <w:t>unstandardizing</w:t>
-      </w:r>
-      <w:proofErr w:type="spellEnd"/>
-    </w:p>
-    <w:p>
-      <w:pPr>
-        <w:pStyle w:val="Listenabsatz"/>
-        <w:numPr>
-          <w:ilvl w:val="0"/>
-          <w:numId w:val="1"/>
-        </w:numPr>
-        <w:rPr>
-          <w:lang w:val="en-US"/>
-        </w:rPr>
-      </w:pPr>
-      <w:r>
-        <w:rPr>
-          <w:lang w:val="en-US"/>
-        </w:rPr>
-        <w:t xml:space="preserve">Think about supply task </w:t>
-      </w:r>
-      <w:proofErr w:type="spellStart"/>
-      <w:r>
-        <w:rPr>
-          <w:lang w:val="en-US"/>
-        </w:rPr>
-        <w:t>complemteness</w:t>
-      </w:r>
-      <w:proofErr w:type="spellEnd"/>
-      <w:r>
-        <w:rPr>
-          <w:lang w:val="en-US"/>
-        </w:rPr>
-        <w:t xml:space="preserve">, </w:t>
-      </w:r>
-    </w:p>
-    <w:p>
-      <w:pPr>
-        <w:pStyle w:val="Listenabsatz"/>
-        <w:numPr>
-          <w:ilvl w:val="1"/>
-          <w:numId w:val="1"/>
-        </w:numPr>
-        <w:rPr>
-          <w:lang w:val="en-US"/>
-        </w:rPr>
-      </w:pPr>
-      <w:r>
-        <w:rPr>
-          <w:lang w:val="en-US"/>
-        </w:rPr>
-        <w:t>Maybe check quickly for lasso</w:t>
-      </w:r>
-    </w:p>
-    <w:p>
-      <w:pPr>
-        <w:pStyle w:val="Listenabsatz"/>
-        <w:numPr>
-          <w:ilvl w:val="0"/>
-          <w:numId w:val="1"/>
-        </w:numPr>
-        <w:rPr>
-          <w:lang w:val="en-US"/>
-        </w:rPr>
-      </w:pPr>
-      <w:r>
-        <w:rPr>
-          <w:lang w:val="en-US"/>
-        </w:rPr>
-        <w:t>Write conclusion or limitations</w:t>
-      </w:r>
-      <w:r>
-        <w:rPr>
-          <w:lang w:val="en-US"/>
-        </w:rPr>
-        <w:t xml:space="preserve"> </w:t>
-      </w:r>
-      <w:proofErr w:type="spellStart"/>
-      <w:r>
-        <w:rPr>
-          <w:lang w:val="en-US"/>
-        </w:rPr>
-        <w:t>zuende</w:t>
-      </w:r>
-      <w:proofErr w:type="spellEnd"/>
-    </w:p>
-    <w:p>
-      <w:pPr>
-        <w:pStyle w:val="Listenabsatz"/>
-        <w:rPr>
-          <w:lang w:val="en-US"/>
-        </w:rPr>
-      </w:pPr>
-    </w:p>
-    <w:p>
-      <w:pPr>
-        <w:pStyle w:val="Listenabsatz"/>
-        <w:numPr>
-          <w:ilvl w:val="0"/>
-          <w:numId w:val="1"/>
-        </w:numPr>
-        <w:rPr>
-          <w:lang w:val="en-US"/>
-        </w:rPr>
-      </w:pPr>
-      <w:proofErr w:type="spellStart"/>
-      <w:r>
-        <w:rPr>
-          <w:lang w:val="en-US"/>
-        </w:rPr>
-        <w:t>Xgb</w:t>
-      </w:r>
-      <w:proofErr w:type="spellEnd"/>
-    </w:p>
-    <w:p>
-      <w:pPr>
-        <w:pStyle w:val="Listenabsatz"/>
-        <w:numPr>
-          <w:ilvl w:val="0"/>
-          <w:numId w:val="1"/>
-        </w:numPr>
-        <w:rPr>
-          <w:lang w:val="en-US"/>
-        </w:rPr>
-      </w:pPr>
-      <w:r>
-        <w:rPr>
-          <w:lang w:val="en-US"/>
-        </w:rPr>
-        <w:t>Other scenarios</w:t>
-      </w:r>
-    </w:p>
-    <w:p>
-      <w:pPr>
-        <w:rPr>
-          <w:lang w:val="en-US"/>
-        </w:rPr>
-      </w:pPr>
-    </w:p>
-    <w:p>
-      <w:pPr>
-        <w:rPr>
-          <w:lang w:val="en-US"/>
-        </w:rPr>
-      </w:pPr>
-      <w:r>
-        <w:rPr>
-          <w:lang w:val="en-US"/>
-        </w:rPr>
-        <w:t xml:space="preserve">Ask </w:t>
-      </w:r>
-      <w:proofErr w:type="spellStart"/>
-      <w:r>
-        <w:rPr>
-          <w:lang w:val="en-US"/>
-        </w:rPr>
-        <w:t>chatgpt</w:t>
-      </w:r>
-      <w:proofErr w:type="spellEnd"/>
-      <w:r>
-        <w:rPr>
-          <w:lang w:val="en-US"/>
-        </w:rPr>
-        <w:t xml:space="preserve"> when it makes sense to be fine with multicollinearity</w:t>
+        <w:t>Other scenario</w:t>
       </w:r>
     </w:p>
     <w:sectPr>
@@ -3194,6 +3113,7 @@
   <w:style w:type="character" w:default="1" w:styleId="Absatz-Standardschriftart">
     <w:name w:val="Default Paragraph Font"/>
     <w:uiPriority w:val="1"/>
+    <w:semiHidden/>
     <w:unhideWhenUsed/>
   </w:style>
   <w:style w:type="table" w:default="1" w:styleId="NormaleTabelle">

</xml_diff>